<commit_message>
Se actualiza UML y requerimientos
</commit_message>
<xml_diff>
--- a/requerimientos/Requerimientos de software.docx
+++ b/requerimientos/Requerimientos de software.docx
@@ -33,7 +33,7 @@
             <mc:AlternateContent>
               <mc:Choice Requires="wpg">
                 <w:drawing>
-                  <wp:anchor distT="0" distB="0" distL="114300" distR="114300" simplePos="0" relativeHeight="251659264" behindDoc="1" locked="0" layoutInCell="1" allowOverlap="1">
+                  <wp:anchor distT="0" distB="0" distL="114300" distR="114300" simplePos="0" relativeHeight="251659264" behindDoc="1" locked="0" layoutInCell="1" allowOverlap="1" wp14:anchorId="64B48BD8" wp14:editId="7D65D0C8">
                     <wp:simplePos x="0" y="0"/>
                     <mc:AlternateContent>
                       <mc:Choice Requires="wp14">
@@ -3443,7 +3443,7 @@
               </mc:Choice>
               <mc:Fallback>
                 <w:pict>
-                  <v:group id="Grupo 2" o:spid="_x0000_s1026" style="position:absolute;margin-left:0;margin-top:0;width:172.8pt;height:718.55pt;z-index:-251657216;mso-width-percent:330;mso-height-percent:950;mso-left-percent:40;mso-position-horizontal-relative:page;mso-position-vertical:center;mso-position-vertical-relative:page;mso-width-percent:330;mso-height-percent:950;mso-left-percent:40" coordsize="21945,91257" o:gfxdata="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">
+                  <v:group w14:anchorId="64B48BD8" id="Grupo 2" o:spid="_x0000_s1026" style="position:absolute;margin-left:0;margin-top:0;width:172.8pt;height:718.55pt;z-index:-251657216;mso-width-percent:330;mso-height-percent:950;mso-left-percent:40;mso-position-horizontal-relative:page;mso-position-vertical:center;mso-position-vertical-relative:page;mso-width-percent:330;mso-height-percent:950;mso-left-percent:40" coordsize="21945,91257" o:gfxdata="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">
                     <v:rect id="Rectángulo 3" o:spid="_x0000_s1027" style="position:absolute;width:1945;height:91257;visibility:visible;mso-wrap-style:square;v-text-anchor:middle" o:gfxdata="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" fillcolor="#44546a [3215]" stroked="f" strokeweight="1pt"/>
                     <v:shapetype id="_x0000_t15" coordsize="21600,21600" o:spt="15" adj="16200" path="m@0,l,,,21600@0,21600,21600,10800xe">
                       <v:stroke joinstyle="miter"/>
@@ -3622,7 +3622,7 @@
             <mc:AlternateContent>
               <mc:Choice Requires="wps">
                 <w:drawing>
-                  <wp:anchor distT="0" distB="0" distL="114300" distR="114300" simplePos="0" relativeHeight="251661312" behindDoc="0" locked="0" layoutInCell="1" allowOverlap="1">
+                  <wp:anchor distT="0" distB="0" distL="114300" distR="114300" simplePos="0" relativeHeight="251661312" behindDoc="0" locked="0" layoutInCell="1" allowOverlap="1" wp14:anchorId="4449CEAA" wp14:editId="5E8A31C3">
                     <wp:simplePos x="0" y="0"/>
                     <mc:AlternateContent>
                       <mc:Choice Requires="wp14">
@@ -3697,34 +3697,16 @@
                                     <w:lang w:val="es-ES"/>
                                   </w:rPr>
                                 </w:pPr>
-                                <w:sdt>
-                                  <w:sdtPr>
-                                    <w:rPr>
-                                      <w:rFonts w:ascii="Times New Roman" w:hAnsi="Times New Roman" w:cs="Times New Roman"/>
-                                      <w:color w:val="5B9BD5" w:themeColor="accent1"/>
-                                      <w:sz w:val="26"/>
-                                      <w:szCs w:val="26"/>
-                                    </w:rPr>
-                                    <w:alias w:val="Autor"/>
-                                    <w:tag w:val=""/>
-                                    <w:id w:val="-2041584766"/>
-                                    <w:dataBinding w:prefixMappings="xmlns:ns0='http://purl.org/dc/elements/1.1/' xmlns:ns1='http://schemas.openxmlformats.org/package/2006/metadata/core-properties' " w:xpath="/ns1:coreProperties[1]/ns0:creator[1]" w:storeItemID="{6C3C8BC8-F283-45AE-878A-BAB7291924A1}"/>
-                                    <w:text/>
-                                  </w:sdtPr>
-                                  <w:sdtEndPr/>
-                                  <w:sdtContent>
-                                    <w:r>
-                                      <w:rPr>
-                                        <w:rFonts w:ascii="Times New Roman" w:hAnsi="Times New Roman" w:cs="Times New Roman"/>
-                                        <w:color w:val="5B9BD5" w:themeColor="accent1"/>
-                                        <w:sz w:val="26"/>
-                                        <w:szCs w:val="26"/>
-                                        <w:lang w:val="es-ES"/>
-                                      </w:rPr>
-                                      <w:t>SOLDAGRO S.R.L</w:t>
-                                    </w:r>
-                                  </w:sdtContent>
-                                </w:sdt>
+                                <w:r>
+                                  <w:rPr>
+                                    <w:rFonts w:ascii="Times New Roman" w:hAnsi="Times New Roman" w:cs="Times New Roman"/>
+                                    <w:color w:val="5B9BD5" w:themeColor="accent1"/>
+                                    <w:sz w:val="26"/>
+                                    <w:szCs w:val="26"/>
+                                    <w:lang w:val="es-ES"/>
+                                  </w:rPr>
+                                  <w:t>Soldagro SRL</w:t>
+                                </w:r>
                               </w:p>
                               <w:p>
                                 <w:pPr>
@@ -3747,7 +3729,6 @@
                                     <w:alias w:val="Compañía"/>
                                     <w:tag w:val=""/>
                                     <w:id w:val="1558814826"/>
-                                    <w:showingPlcHdr/>
                                     <w:dataBinding w:prefixMappings="xmlns:ns0='http://schemas.openxmlformats.org/officeDocument/2006/extended-properties' " w:xpath="/ns0:Properties[1]/ns0:Company[1]" w:storeItemID="{6668398D-A668-4E3E-A5EB-62B293D839F1}"/>
                                     <w:text/>
                                   </w:sdtPr>
@@ -3759,8 +3740,9 @@
                                         <w:color w:val="595959" w:themeColor="text1" w:themeTint="A6"/>
                                         <w:sz w:val="20"/>
                                         <w:szCs w:val="20"/>
+                                        <w:lang w:val="es-ES"/>
                                       </w:rPr>
-                                      <w:t xml:space="preserve">     </w:t>
+                                      <w:t>Fabrica</w:t>
                                     </w:r>
                                   </w:sdtContent>
                                 </w:sdt>
@@ -3787,7 +3769,7 @@
               </mc:Choice>
               <mc:Fallback>
                 <w:pict>
-                  <v:shapetype id="_x0000_t202" coordsize="21600,21600" o:spt="202" path="m,l,21600r21600,l21600,xe">
+                  <v:shapetype w14:anchorId="4449CEAA" id="_x0000_t202" coordsize="21600,21600" o:spt="202" path="m,l,21600r21600,l21600,xe">
                     <v:stroke joinstyle="miter"/>
                     <v:path gradientshapeok="t" o:connecttype="rect"/>
                   </v:shapetype>
@@ -3804,34 +3786,16 @@
                               <w:lang w:val="es-ES"/>
                             </w:rPr>
                           </w:pPr>
-                          <w:sdt>
-                            <w:sdtPr>
-                              <w:rPr>
-                                <w:rFonts w:ascii="Times New Roman" w:hAnsi="Times New Roman" w:cs="Times New Roman"/>
-                                <w:color w:val="5B9BD5" w:themeColor="accent1"/>
-                                <w:sz w:val="26"/>
-                                <w:szCs w:val="26"/>
-                              </w:rPr>
-                              <w:alias w:val="Autor"/>
-                              <w:tag w:val=""/>
-                              <w:id w:val="-2041584766"/>
-                              <w:dataBinding w:prefixMappings="xmlns:ns0='http://purl.org/dc/elements/1.1/' xmlns:ns1='http://schemas.openxmlformats.org/package/2006/metadata/core-properties' " w:xpath="/ns1:coreProperties[1]/ns0:creator[1]" w:storeItemID="{6C3C8BC8-F283-45AE-878A-BAB7291924A1}"/>
-                              <w:text/>
-                            </w:sdtPr>
-                            <w:sdtEndPr/>
-                            <w:sdtContent>
-                              <w:r>
-                                <w:rPr>
-                                  <w:rFonts w:ascii="Times New Roman" w:hAnsi="Times New Roman" w:cs="Times New Roman"/>
-                                  <w:color w:val="5B9BD5" w:themeColor="accent1"/>
-                                  <w:sz w:val="26"/>
-                                  <w:szCs w:val="26"/>
-                                  <w:lang w:val="es-ES"/>
-                                </w:rPr>
-                                <w:t>SOLDAGRO S.R.L</w:t>
-                              </w:r>
-                            </w:sdtContent>
-                          </w:sdt>
+                          <w:r>
+                            <w:rPr>
+                              <w:rFonts w:ascii="Times New Roman" w:hAnsi="Times New Roman" w:cs="Times New Roman"/>
+                              <w:color w:val="5B9BD5" w:themeColor="accent1"/>
+                              <w:sz w:val="26"/>
+                              <w:szCs w:val="26"/>
+                              <w:lang w:val="es-ES"/>
+                            </w:rPr>
+                            <w:t>Soldagro SRL</w:t>
+                          </w:r>
                         </w:p>
                         <w:p>
                           <w:pPr>
@@ -3854,7 +3818,6 @@
                               <w:alias w:val="Compañía"/>
                               <w:tag w:val=""/>
                               <w:id w:val="1558814826"/>
-                              <w:showingPlcHdr/>
                               <w:dataBinding w:prefixMappings="xmlns:ns0='http://schemas.openxmlformats.org/officeDocument/2006/extended-properties' " w:xpath="/ns0:Properties[1]/ns0:Company[1]" w:storeItemID="{6668398D-A668-4E3E-A5EB-62B293D839F1}"/>
                               <w:text/>
                             </w:sdtPr>
@@ -3866,8 +3829,9 @@
                                   <w:color w:val="595959" w:themeColor="text1" w:themeTint="A6"/>
                                   <w:sz w:val="20"/>
                                   <w:szCs w:val="20"/>
+                                  <w:lang w:val="es-ES"/>
                                 </w:rPr>
-                                <w:t xml:space="preserve">     </w:t>
+                                <w:t>Fabrica</w:t>
                               </w:r>
                             </w:sdtContent>
                           </w:sdt>
@@ -3889,7 +3853,7 @@
             <mc:AlternateContent>
               <mc:Choice Requires="wps">
                 <w:drawing>
-                  <wp:anchor distT="0" distB="0" distL="114300" distR="114300" simplePos="0" relativeHeight="251660288" behindDoc="0" locked="0" layoutInCell="1" allowOverlap="1">
+                  <wp:anchor distT="0" distB="0" distL="114300" distR="114300" simplePos="0" relativeHeight="251660288" behindDoc="0" locked="0" layoutInCell="1" allowOverlap="1" wp14:anchorId="46077766" wp14:editId="277C6FE1">
                     <wp:simplePos x="0" y="0"/>
                     <mc:AlternateContent>
                       <mc:Choice Requires="wp14">
@@ -4055,7 +4019,7 @@
               </mc:Choice>
               <mc:Fallback>
                 <w:pict>
-                  <v:shape id="Cuadro de texto 1" o:spid="_x0000_s1056" type="#_x0000_t202" style="position:absolute;margin-left:0;margin-top:0;width:4in;height:84.25pt;z-index:251660288;visibility:visible;mso-wrap-style:square;mso-width-percent:450;mso-height-percent:0;mso-left-percent:420;mso-top-percent:175;mso-wrap-distance-left:9pt;mso-wrap-distance-top:0;mso-wrap-distance-right:9pt;mso-wrap-distance-bottom:0;mso-position-horizontal-relative:page;mso-position-vertical-relative:page;mso-width-percent:450;mso-height-percent:0;mso-left-percent:420;mso-top-percent:175;mso-width-relative:page;mso-height-relative:margin;v-text-anchor:top" o:gfxdata="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" filled="f" stroked="f" strokeweight=".5pt">
+                  <v:shape w14:anchorId="46077766" id="Cuadro de texto 1" o:spid="_x0000_s1056" type="#_x0000_t202" style="position:absolute;margin-left:0;margin-top:0;width:4in;height:84.25pt;z-index:251660288;visibility:visible;mso-wrap-style:square;mso-width-percent:450;mso-height-percent:0;mso-left-percent:420;mso-top-percent:175;mso-wrap-distance-left:9pt;mso-wrap-distance-top:0;mso-wrap-distance-right:9pt;mso-wrap-distance-bottom:0;mso-position-horizontal-relative:page;mso-position-vertical-relative:page;mso-width-percent:450;mso-height-percent:0;mso-left-percent:420;mso-top-percent:175;mso-width-relative:page;mso-height-relative:margin;v-text-anchor:top" o:gfxdata="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" filled="f" stroked="f" strokeweight=".5pt">
                     <v:textbox style="mso-fit-shape-to-text:t" inset="0,0,0,0">
                       <w:txbxContent>
                         <w:p>
@@ -4159,8 +4123,6 @@
             <w:br w:type="page"/>
           </w:r>
         </w:p>
-        <w:bookmarkStart w:id="0" w:name="_GoBack" w:displacedByCustomXml="next"/>
-        <w:bookmarkEnd w:id="0" w:displacedByCustomXml="next"/>
       </w:sdtContent>
     </w:sdt>
     <w:sdt>
@@ -5213,12 +5175,12 @@
           <w:numId w:val="2"/>
         </w:numPr>
       </w:pPr>
-      <w:bookmarkStart w:id="1" w:name="_Toc75936636"/>
+      <w:bookmarkStart w:id="0" w:name="_Toc75936636"/>
       <w:r>
         <w:lastRenderedPageBreak/>
         <w:t>Historial de modificaciones.</w:t>
       </w:r>
-      <w:bookmarkEnd w:id="1"/>
+      <w:bookmarkEnd w:id="0"/>
     </w:p>
     <w:p>
       <w:pPr>
@@ -5810,11 +5772,11 @@
           <w:numId w:val="2"/>
         </w:numPr>
       </w:pPr>
-      <w:bookmarkStart w:id="2" w:name="_Toc75936637"/>
+      <w:bookmarkStart w:id="1" w:name="_Toc75936637"/>
       <w:r>
         <w:t>Resumen</w:t>
       </w:r>
-      <w:bookmarkEnd w:id="2"/>
+      <w:bookmarkEnd w:id="1"/>
     </w:p>
     <w:p>
       <w:pPr>
@@ -5873,7 +5835,10 @@
         <w:t xml:space="preserve"> permita </w:t>
       </w:r>
       <w:r>
-        <w:t>ordenar, simplificar y automatizar la misma</w:t>
+        <w:t>ordenar, si</w:t>
+      </w:r>
+      <w:r>
+        <w:t>mplificar y automatizar la línea de producción</w:t>
       </w:r>
       <w:r>
         <w:rPr>
@@ -5903,12 +5868,12 @@
           <w:numId w:val="2"/>
         </w:numPr>
       </w:pPr>
-      <w:bookmarkStart w:id="3" w:name="_Toc75936638"/>
+      <w:bookmarkStart w:id="2" w:name="_Toc75936638"/>
       <w:r>
         <w:lastRenderedPageBreak/>
         <w:t>Introducción.</w:t>
       </w:r>
-      <w:bookmarkEnd w:id="3"/>
+      <w:bookmarkEnd w:id="2"/>
     </w:p>
     <w:p>
       <w:pPr>
@@ -5939,11 +5904,11 @@
         </w:numPr>
         <w:jc w:val="both"/>
       </w:pPr>
-      <w:bookmarkStart w:id="4" w:name="_Toc75936639"/>
+      <w:bookmarkStart w:id="3" w:name="_Toc75936639"/>
       <w:r>
         <w:t>Propósito.</w:t>
       </w:r>
-      <w:bookmarkEnd w:id="4"/>
+      <w:bookmarkEnd w:id="3"/>
     </w:p>
     <w:p/>
     <w:p>
@@ -5968,11 +5933,11 @@
         </w:numPr>
         <w:jc w:val="both"/>
       </w:pPr>
-      <w:bookmarkStart w:id="5" w:name="_Toc75936640"/>
+      <w:bookmarkStart w:id="4" w:name="_Toc75936640"/>
       <w:r>
         <w:t>Alcance.</w:t>
       </w:r>
-      <w:bookmarkEnd w:id="5"/>
+      <w:bookmarkEnd w:id="4"/>
     </w:p>
     <w:p/>
     <w:p>
@@ -5996,7 +5961,13 @@
         <w:spacing w:line="360" w:lineRule="auto"/>
       </w:pPr>
       <w:r>
-        <w:t>El proyecto en</w:t>
+        <w:t>El proyecto</w:t>
+      </w:r>
+      <w:r>
+        <w:t xml:space="preserve"> consiste</w:t>
+      </w:r>
+      <w:r>
+        <w:t xml:space="preserve"> en</w:t>
       </w:r>
       <w:r>
         <w:t xml:space="preserve"> crear una aplicación web en un servidor de red doméstica mediante el cual los usuarios habilitados </w:t>
@@ -6022,11 +5993,11 @@
         </w:numPr>
         <w:jc w:val="both"/>
       </w:pPr>
-      <w:bookmarkStart w:id="6" w:name="_Toc75936641"/>
+      <w:bookmarkStart w:id="5" w:name="_Toc75936641"/>
       <w:r>
         <w:t>Contexto.</w:t>
       </w:r>
-      <w:bookmarkEnd w:id="6"/>
+      <w:bookmarkEnd w:id="5"/>
     </w:p>
     <w:p/>
     <w:p>
@@ -6034,7 +6005,10 @@
         <w:spacing w:line="360" w:lineRule="auto"/>
       </w:pPr>
       <w:r>
-        <w:t xml:space="preserve">[nombre de la empresa] es una fábrica de fumigadores y repuestos para maquinaria agrícola, aunque también se dedica a trabajos específicos de soldadura requeridos por los clientes. </w:t>
+        <w:t>Soldagro SRL es una empresa proveedora de servicios de soldadura, especialmente para maquinaria agrícola</w:t>
+      </w:r>
+      <w:r>
+        <w:t xml:space="preserve">. </w:t>
       </w:r>
     </w:p>
     <w:p>
@@ -6042,23 +6016,38 @@
         <w:spacing w:line="360" w:lineRule="auto"/>
       </w:pPr>
       <w:r>
+        <w:t xml:space="preserve">La empresa cuenta con </w:t>
+      </w:r>
+      <w:r>
+        <w:t>4</w:t>
+      </w:r>
+      <w:r>
+        <w:t xml:space="preserve"> </w:t>
+      </w:r>
+      <w:r>
+        <w:t>operarios</w:t>
+      </w:r>
+      <w:r>
+        <w:t>, quienes ocupan sus respectivos puestos en los sectores determinados.</w:t>
+      </w:r>
+      <w:r>
+        <w:t xml:space="preserve"> A su vez, consta de 2</w:t>
+      </w:r>
+      <w:r>
+        <w:t xml:space="preserve"> personas</w:t>
+      </w:r>
+      <w:r>
+        <w:t xml:space="preserve"> </w:t>
+      </w:r>
+      <w:r>
+        <w:t>(administradores)</w:t>
+      </w:r>
+      <w:r>
+        <w:t xml:space="preserve"> a cargo del </w:t>
+      </w:r>
+      <w:r>
         <w:lastRenderedPageBreak/>
-        <w:t xml:space="preserve">La empresa cuenta con </w:t>
-      </w:r>
-      <w:r>
-        <w:t>8</w:t>
-      </w:r>
-      <w:r>
-        <w:t xml:space="preserve"> </w:t>
-      </w:r>
-      <w:r>
-        <w:t>operarios</w:t>
-      </w:r>
-      <w:r>
-        <w:t>, quienes ocupan sus respectivos puestos en los sectores determinados.</w:t>
-      </w:r>
-      <w:r>
-        <w:t xml:space="preserve"> A su vez, consta de 3 personas a cargo del correcto funcionamiento de la empresa, las cuales tendrán el acceso completo al sistema.</w:t>
+        <w:t>correcto funcionamiento de la empresa, las cuales tendrán el acceso completo al sistema.</w:t>
       </w:r>
     </w:p>
     <w:p>
@@ -6067,11 +6056,11 @@
         <w:spacing w:line="360" w:lineRule="auto"/>
         <w:jc w:val="both"/>
       </w:pPr>
-      <w:bookmarkStart w:id="7" w:name="_Toc75936642"/>
+      <w:bookmarkStart w:id="6" w:name="_Toc75936642"/>
       <w:r>
         <w:t>Maquinaria.</w:t>
       </w:r>
-      <w:bookmarkEnd w:id="7"/>
+      <w:bookmarkEnd w:id="6"/>
     </w:p>
     <w:p>
       <w:pPr>
@@ -6084,6 +6073,32 @@
       </w:pPr>
       <w:r>
         <w:t>La empresa posee las siguientes maquinarias y especificaciones utilizadas para desempeñar la producción:</w:t>
+      </w:r>
+    </w:p>
+    <w:p>
+      <w:pPr>
+        <w:spacing w:line="360" w:lineRule="auto"/>
+        <w:rPr>
+          <w:lang w:val="pt-BR"/>
+        </w:rPr>
+      </w:pPr>
+      <w:r>
+        <w:rPr>
+          <w:lang w:val="pt-BR"/>
+        </w:rPr>
+        <w:t xml:space="preserve">1- </w:t>
+      </w:r>
+      <w:r>
+        <w:rPr>
+          <w:lang w:val="pt-BR"/>
+        </w:rPr>
+        <w:t xml:space="preserve"> Corte Sierra: -</w:t>
+      </w:r>
+      <w:r>
+        <w:rPr>
+          <w:lang w:val="pt-BR"/>
+        </w:rPr>
+        <w:t>Corte Recto (mm)</w:t>
       </w:r>
     </w:p>
     <w:p>
@@ -6095,865 +6110,228 @@
       </w:pPr>
       <w:r>
         <w:rPr>
-          <w:noProof/>
-          <w:lang w:eastAsia="es-AR"/>
+          <w:lang w:val="pt-BR"/>
         </w:rPr>
-        <mc:AlternateContent>
-          <mc:Choice Requires="wps">
-            <w:drawing>
-              <wp:anchor distT="0" distB="0" distL="114300" distR="114300" simplePos="0" relativeHeight="251664384" behindDoc="0" locked="0" layoutInCell="1" allowOverlap="1" wp14:anchorId="384B9D24" wp14:editId="47D83183">
-                <wp:simplePos x="0" y="0"/>
-                <wp:positionH relativeFrom="column">
-                  <wp:posOffset>2859405</wp:posOffset>
-                </wp:positionH>
-                <wp:positionV relativeFrom="paragraph">
-                  <wp:posOffset>119380</wp:posOffset>
-                </wp:positionV>
-                <wp:extent cx="320040" cy="312420"/>
-                <wp:effectExtent l="0" t="0" r="80010" b="49530"/>
-                <wp:wrapNone/>
-                <wp:docPr id="11" name="2 Conector recto de flecha"/>
-                <wp:cNvGraphicFramePr/>
-                <a:graphic xmlns:a="http://schemas.openxmlformats.org/drawingml/2006/main">
-                  <a:graphicData uri="http://schemas.microsoft.com/office/word/2010/wordprocessingShape">
-                    <wps:wsp>
-                      <wps:cNvCnPr/>
-                      <wps:spPr>
-                        <a:xfrm>
-                          <a:off x="0" y="0"/>
-                          <a:ext cx="320040" cy="312420"/>
-                        </a:xfrm>
-                        <a:prstGeom prst="straightConnector1">
-                          <a:avLst/>
-                        </a:prstGeom>
-                        <a:ln>
-                          <a:tailEnd type="arrow"/>
-                        </a:ln>
-                      </wps:spPr>
-                      <wps:style>
-                        <a:lnRef idx="1">
-                          <a:schemeClr val="dk1"/>
-                        </a:lnRef>
-                        <a:fillRef idx="0">
-                          <a:schemeClr val="dk1"/>
-                        </a:fillRef>
-                        <a:effectRef idx="0">
-                          <a:schemeClr val="dk1"/>
-                        </a:effectRef>
-                        <a:fontRef idx="minor">
-                          <a:schemeClr val="tx1"/>
-                        </a:fontRef>
-                      </wps:style>
-                      <wps:bodyPr/>
-                    </wps:wsp>
-                  </a:graphicData>
-                </a:graphic>
-                <wp14:sizeRelH relativeFrom="margin">
-                  <wp14:pctWidth>0</wp14:pctWidth>
-                </wp14:sizeRelH>
-                <wp14:sizeRelV relativeFrom="margin">
-                  <wp14:pctHeight>0</wp14:pctHeight>
-                </wp14:sizeRelV>
-              </wp:anchor>
-            </w:drawing>
-          </mc:Choice>
-          <mc:Fallback>
-            <w:pict>
-              <v:shapetype w14:anchorId="3E83536E" id="_x0000_t32" coordsize="21600,21600" o:spt="32" o:oned="t" path="m,l21600,21600e" filled="f">
-                <v:path arrowok="t" fillok="f" o:connecttype="none"/>
-                <o:lock v:ext="edit" shapetype="t"/>
-              </v:shapetype>
-              <v:shape id="2 Conector recto de flecha" o:spid="_x0000_s1026" type="#_x0000_t32" style="position:absolute;margin-left:225.15pt;margin-top:9.4pt;width:25.2pt;height:24.6pt;z-index:251664384;visibility:visible;mso-wrap-style:square;mso-width-percent:0;mso-height-percent:0;mso-wrap-distance-left:9pt;mso-wrap-distance-top:0;mso-wrap-distance-right:9pt;mso-wrap-distance-bottom:0;mso-position-horizontal:absolute;mso-position-horizontal-relative:text;mso-position-vertical:absolute;mso-position-vertical-relative:text;mso-width-percent:0;mso-height-percent:0;mso-width-relative:margin;mso-height-relative:margin" o:gfxdata="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" strokecolor="black [3200]" strokeweight=".5pt">
-                <v:stroke endarrow="open" joinstyle="miter"/>
-              </v:shape>
-            </w:pict>
-          </mc:Fallback>
-        </mc:AlternateContent>
-      </w:r>
+        <w:tab/>
+      </w:r>
+      <w:r>
+        <w:rPr>
+          <w:lang w:val="pt-BR"/>
+        </w:rPr>
+        <w:tab/>
+      </w:r>
+      <w:r>
+        <w:rPr>
+          <w:lang w:val="pt-BR"/>
+        </w:rPr>
+        <w:t xml:space="preserve">   </w:t>
+      </w:r>
+      <w:r>
+        <w:rPr>
+          <w:lang w:val="pt-BR"/>
+        </w:rPr>
+        <w:t xml:space="preserve"> </w:t>
+      </w:r>
+      <w:r>
+        <w:rPr>
+          <w:lang w:val="es-ES"/>
+        </w:rPr>
+        <w:t>-</w:t>
+      </w:r>
+      <w:r>
+        <w:rPr>
+          <w:lang w:val="es-ES"/>
+        </w:rPr>
+        <w:t xml:space="preserve">Corte en Ángulo (º) </w:t>
+      </w:r>
+      <w:r>
+        <w:rPr>
+          <w:lang w:val="es-ES"/>
+        </w:rPr>
+        <w:t>según plano.</w:t>
+      </w:r>
+    </w:p>
+    <w:p>
+      <w:pPr>
+        <w:spacing w:line="360" w:lineRule="auto"/>
+        <w:rPr>
+          <w:lang w:val="es-ES"/>
+        </w:rPr>
+      </w:pPr>
+      <w:r>
+        <w:rPr>
+          <w:lang w:val="es-ES"/>
+        </w:rPr>
+        <w:t>2</w:t>
+      </w:r>
+      <w:r>
+        <w:rPr>
+          <w:lang w:val="es-ES"/>
+        </w:rPr>
+        <w:t>- Soldadura 1</w:t>
+      </w:r>
+      <w:r>
+        <w:rPr>
+          <w:lang w:val="es-ES"/>
+        </w:rPr>
+        <w:t xml:space="preserve"> Auri 350 amarilla</w:t>
+      </w:r>
+      <w:r>
+        <w:rPr>
+          <w:lang w:val="es-ES"/>
+        </w:rPr>
+        <w:t>.</w:t>
+      </w:r>
+      <w:r>
+        <w:rPr>
+          <w:lang w:val="es-ES"/>
+        </w:rPr>
+        <w:t xml:space="preserve"> Punteado s/plano y soldadura s/plano y especificaciones.</w:t>
+      </w:r>
+    </w:p>
+    <w:p>
+      <w:pPr>
+        <w:spacing w:line="360" w:lineRule="auto"/>
+        <w:rPr>
+          <w:lang w:val="es-ES"/>
+        </w:rPr>
+      </w:pPr>
+      <w:r>
+        <w:rPr>
+          <w:lang w:val="es-ES"/>
+        </w:rPr>
+        <w:t>3</w:t>
+      </w:r>
+      <w:r>
+        <w:rPr>
+          <w:lang w:val="es-ES"/>
+        </w:rPr>
+        <w:t>- Soldadura 2</w:t>
+      </w:r>
+      <w:r>
+        <w:rPr>
+          <w:lang w:val="es-ES"/>
+        </w:rPr>
+        <w:t xml:space="preserve"> Auri 350 amarilla</w:t>
+      </w:r>
+      <w:r>
+        <w:rPr>
+          <w:lang w:val="es-ES"/>
+        </w:rPr>
+        <w:t>.</w:t>
+      </w:r>
+      <w:r>
+        <w:rPr>
+          <w:lang w:val="es-ES"/>
+        </w:rPr>
+        <w:t xml:space="preserve"> Punteado s/plano y soldadura s/plano y especificaciones.</w:t>
+      </w:r>
+    </w:p>
+    <w:p>
+      <w:pPr>
+        <w:spacing w:line="360" w:lineRule="auto"/>
+        <w:rPr>
+          <w:lang w:val="es-ES"/>
+        </w:rPr>
+      </w:pPr>
+      <w:r>
+        <w:rPr>
+          <w:lang w:val="es-ES"/>
+        </w:rPr>
+        <w:t>4</w:t>
+      </w:r>
+      <w:r>
+        <w:rPr>
+          <w:lang w:val="es-ES"/>
+        </w:rPr>
+        <w:t>- Soldadura 3</w:t>
+      </w:r>
+      <w:r>
+        <w:rPr>
+          <w:lang w:val="es-ES"/>
+        </w:rPr>
+        <w:t xml:space="preserve"> </w:t>
+      </w:r>
+      <w:r>
+        <w:rPr>
+          <w:lang w:val="pt-BR"/>
+        </w:rPr>
+        <w:t>Auri 350 verde</w:t>
+      </w:r>
+      <w:r>
+        <w:rPr>
+          <w:lang w:val="es-ES"/>
+        </w:rPr>
+        <w:t>.</w:t>
+      </w:r>
+      <w:r>
+        <w:rPr>
+          <w:lang w:val="es-ES"/>
+        </w:rPr>
+        <w:t xml:space="preserve"> Punteado s/plano y soldadura s/plano y especificaciones.</w:t>
+      </w:r>
+    </w:p>
+    <w:p>
+      <w:pPr>
+        <w:spacing w:line="360" w:lineRule="auto"/>
+        <w:rPr>
+          <w:lang w:val="es-ES"/>
+        </w:rPr>
+      </w:pPr>
+      <w:r>
+        <w:rPr>
+          <w:lang w:val="es-ES"/>
+        </w:rPr>
+        <w:t>5- Oxicorte Manual.</w:t>
+      </w:r>
+    </w:p>
+    <w:p>
+      <w:pPr>
+        <w:spacing w:line="360" w:lineRule="auto"/>
+        <w:rPr>
+          <w:lang w:val="es-ES"/>
+        </w:rPr>
+      </w:pPr>
+      <w:r>
+        <w:rPr>
+          <w:lang w:val="es-ES"/>
+        </w:rPr>
+        <w:t>6-Amoladora. Corte – Amolado y Terminación</w:t>
+      </w:r>
+      <w:r>
+        <w:rPr>
+          <w:lang w:val="es-ES"/>
+        </w:rPr>
+        <w:t xml:space="preserve"> </w:t>
+      </w:r>
+      <w:r>
+        <w:rPr>
+          <w:lang w:val="es-ES"/>
+        </w:rPr>
+        <w:t>(Disco flap o cepillo).</w:t>
+      </w:r>
+    </w:p>
+    <w:p>
+      <w:pPr>
+        <w:spacing w:line="360" w:lineRule="auto"/>
+        <w:rPr>
+          <w:lang w:val="es-ES"/>
+        </w:rPr>
+      </w:pPr>
+    </w:p>
+    <w:p>
+      <w:pPr>
+        <w:spacing w:line="360" w:lineRule="auto"/>
+        <w:rPr>
+          <w:lang w:val="es-ES"/>
+        </w:rPr>
+      </w:pPr>
       <w:r>
         <w:rPr>
           <w:noProof/>
           <w:lang w:eastAsia="es-AR"/>
         </w:rPr>
-        <mc:AlternateContent>
-          <mc:Choice Requires="wps">
-            <w:drawing>
-              <wp:anchor distT="0" distB="0" distL="114300" distR="114300" simplePos="0" relativeHeight="251663360" behindDoc="0" locked="0" layoutInCell="1" allowOverlap="1" wp14:anchorId="4BF05AB6" wp14:editId="5ED4D613">
-                <wp:simplePos x="0" y="0"/>
-                <wp:positionH relativeFrom="column">
-                  <wp:posOffset>2857500</wp:posOffset>
-                </wp:positionH>
-                <wp:positionV relativeFrom="paragraph">
-                  <wp:posOffset>87630</wp:posOffset>
-                </wp:positionV>
-                <wp:extent cx="285750" cy="0"/>
-                <wp:effectExtent l="0" t="76200" r="19050" b="114300"/>
-                <wp:wrapNone/>
-                <wp:docPr id="33" name="1 Conector recto de flecha"/>
-                <wp:cNvGraphicFramePr/>
-                <a:graphic xmlns:a="http://schemas.openxmlformats.org/drawingml/2006/main">
-                  <a:graphicData uri="http://schemas.microsoft.com/office/word/2010/wordprocessingShape">
-                    <wps:wsp>
-                      <wps:cNvCnPr/>
-                      <wps:spPr>
-                        <a:xfrm>
-                          <a:off x="0" y="0"/>
-                          <a:ext cx="285750" cy="0"/>
-                        </a:xfrm>
-                        <a:prstGeom prst="straightConnector1">
-                          <a:avLst/>
-                        </a:prstGeom>
-                        <a:ln>
-                          <a:tailEnd type="arrow"/>
-                        </a:ln>
-                      </wps:spPr>
-                      <wps:style>
-                        <a:lnRef idx="1">
-                          <a:schemeClr val="dk1"/>
-                        </a:lnRef>
-                        <a:fillRef idx="0">
-                          <a:schemeClr val="dk1"/>
-                        </a:fillRef>
-                        <a:effectRef idx="0">
-                          <a:schemeClr val="dk1"/>
-                        </a:effectRef>
-                        <a:fontRef idx="minor">
-                          <a:schemeClr val="tx1"/>
-                        </a:fontRef>
-                      </wps:style>
-                      <wps:bodyPr/>
-                    </wps:wsp>
-                  </a:graphicData>
-                </a:graphic>
-              </wp:anchor>
-            </w:drawing>
-          </mc:Choice>
-          <mc:Fallback>
-            <w:pict>
-              <v:shape w14:anchorId="3FAEE81D" id="1 Conector recto de flecha" o:spid="_x0000_s1026" type="#_x0000_t32" style="position:absolute;margin-left:225pt;margin-top:6.9pt;width:22.5pt;height:0;z-index:251663360;visibility:visible;mso-wrap-style:square;mso-wrap-distance-left:9pt;mso-wrap-distance-top:0;mso-wrap-distance-right:9pt;mso-wrap-distance-bottom:0;mso-position-horizontal:absolute;mso-position-horizontal-relative:text;mso-position-vertical:absolute;mso-position-vertical-relative:text" o:gfxdata="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" strokecolor="black [3200]" strokeweight=".5pt">
-                <v:stroke endarrow="open" joinstyle="miter"/>
-              </v:shape>
-            </w:pict>
-          </mc:Fallback>
-        </mc:AlternateContent>
-      </w:r>
-      <w:r>
-        <w:rPr>
-          <w:lang w:val="es-ES"/>
-        </w:rPr>
-        <w:t xml:space="preserve">1- Caño Espesor mayor a 3,2 </w:t>
-      </w:r>
-      <w:r>
-        <w:rPr>
-          <w:lang w:val="es-ES"/>
-        </w:rPr>
-        <w:sym w:font="Wingdings" w:char="F0E0"/>
-      </w:r>
-      <w:r>
-        <w:rPr>
-          <w:lang w:val="es-ES"/>
-        </w:rPr>
-        <w:t xml:space="preserve"> Corte Sierra </w:t>
-      </w:r>
-      <w:r>
-        <w:rPr>
-          <w:lang w:val="es-ES"/>
-        </w:rPr>
-        <w:tab/>
-        <w:t xml:space="preserve"> </w:t>
-      </w:r>
-      <w:r>
-        <w:rPr>
-          <w:lang w:val="es-ES"/>
-        </w:rPr>
-        <w:t>Corte Recto (mm)</w:t>
-      </w:r>
-    </w:p>
-    <w:p>
-      <w:pPr>
-        <w:spacing w:line="360" w:lineRule="auto"/>
-        <w:rPr>
-          <w:lang w:val="es-ES"/>
-        </w:rPr>
-      </w:pPr>
-      <w:r>
-        <w:rPr>
-          <w:lang w:val="es-ES"/>
-        </w:rPr>
-        <w:tab/>
-      </w:r>
-      <w:r>
-        <w:rPr>
-          <w:lang w:val="es-ES"/>
-        </w:rPr>
-        <w:tab/>
-      </w:r>
-      <w:r>
-        <w:rPr>
-          <w:lang w:val="es-ES"/>
-        </w:rPr>
-        <w:tab/>
-      </w:r>
-      <w:r>
-        <w:rPr>
-          <w:lang w:val="es-ES"/>
-        </w:rPr>
-        <w:tab/>
-      </w:r>
-      <w:r>
-        <w:rPr>
-          <w:lang w:val="es-ES"/>
-        </w:rPr>
-        <w:tab/>
-      </w:r>
-      <w:r>
-        <w:rPr>
-          <w:lang w:val="es-ES"/>
-        </w:rPr>
-        <w:tab/>
-        <w:t xml:space="preserve">   </w:t>
-      </w:r>
-      <w:r>
-        <w:rPr>
-          <w:lang w:val="es-ES"/>
-        </w:rPr>
-        <w:tab/>
-      </w:r>
-      <w:r>
-        <w:rPr>
-          <w:lang w:val="es-ES"/>
-        </w:rPr>
-        <w:t xml:space="preserve"> Corte en Ángulo (º) pueden ser dos</w:t>
-      </w:r>
-    </w:p>
-    <w:p>
-      <w:pPr>
-        <w:spacing w:line="360" w:lineRule="auto"/>
-        <w:rPr>
-          <w:lang w:val="es-ES"/>
-        </w:rPr>
-      </w:pPr>
-      <w:r>
-        <w:rPr>
-          <w:noProof/>
-          <w:lang w:eastAsia="es-AR"/>
-        </w:rPr>
-        <mc:AlternateContent>
-          <mc:Choice Requires="wps">
-            <w:drawing>
-              <wp:anchor distT="0" distB="0" distL="114300" distR="114300" simplePos="0" relativeHeight="251665408" behindDoc="0" locked="0" layoutInCell="1" allowOverlap="1" wp14:anchorId="26258E91" wp14:editId="09DB073A">
-                <wp:simplePos x="0" y="0"/>
-                <wp:positionH relativeFrom="column">
-                  <wp:posOffset>1609726</wp:posOffset>
-                </wp:positionH>
-                <wp:positionV relativeFrom="paragraph">
-                  <wp:posOffset>111760</wp:posOffset>
-                </wp:positionV>
-                <wp:extent cx="167640" cy="236220"/>
-                <wp:effectExtent l="0" t="0" r="80010" b="49530"/>
-                <wp:wrapNone/>
-                <wp:docPr id="34" name="3 Conector recto de flecha"/>
-                <wp:cNvGraphicFramePr/>
-                <a:graphic xmlns:a="http://schemas.openxmlformats.org/drawingml/2006/main">
-                  <a:graphicData uri="http://schemas.microsoft.com/office/word/2010/wordprocessingShape">
-                    <wps:wsp>
-                      <wps:cNvCnPr/>
-                      <wps:spPr>
-                        <a:xfrm>
-                          <a:off x="0" y="0"/>
-                          <a:ext cx="167640" cy="236220"/>
-                        </a:xfrm>
-                        <a:prstGeom prst="straightConnector1">
-                          <a:avLst/>
-                        </a:prstGeom>
-                        <a:ln>
-                          <a:tailEnd type="arrow"/>
-                        </a:ln>
-                      </wps:spPr>
-                      <wps:style>
-                        <a:lnRef idx="1">
-                          <a:schemeClr val="dk1"/>
-                        </a:lnRef>
-                        <a:fillRef idx="0">
-                          <a:schemeClr val="dk1"/>
-                        </a:fillRef>
-                        <a:effectRef idx="0">
-                          <a:schemeClr val="dk1"/>
-                        </a:effectRef>
-                        <a:fontRef idx="minor">
-                          <a:schemeClr val="tx1"/>
-                        </a:fontRef>
-                      </wps:style>
-                      <wps:bodyPr/>
-                    </wps:wsp>
-                  </a:graphicData>
-                </a:graphic>
-                <wp14:sizeRelH relativeFrom="margin">
-                  <wp14:pctWidth>0</wp14:pctWidth>
-                </wp14:sizeRelH>
-                <wp14:sizeRelV relativeFrom="margin">
-                  <wp14:pctHeight>0</wp14:pctHeight>
-                </wp14:sizeRelV>
-              </wp:anchor>
-            </w:drawing>
-          </mc:Choice>
-          <mc:Fallback>
-            <w:pict>
-              <v:shape w14:anchorId="7353ABA6" id="3 Conector recto de flecha" o:spid="_x0000_s1026" type="#_x0000_t32" style="position:absolute;margin-left:126.75pt;margin-top:8.8pt;width:13.2pt;height:18.6pt;z-index:251665408;visibility:visible;mso-wrap-style:square;mso-width-percent:0;mso-height-percent:0;mso-wrap-distance-left:9pt;mso-wrap-distance-top:0;mso-wrap-distance-right:9pt;mso-wrap-distance-bottom:0;mso-position-horizontal:absolute;mso-position-horizontal-relative:text;mso-position-vertical:absolute;mso-position-vertical-relative:text;mso-width-percent:0;mso-height-percent:0;mso-width-relative:margin;mso-height-relative:margin" o:gfxdata="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" strokecolor="black [3200]" strokeweight=".5pt">
-                <v:stroke endarrow="open" joinstyle="miter"/>
-              </v:shape>
-            </w:pict>
-          </mc:Fallback>
-        </mc:AlternateContent>
-      </w:r>
-      <w:r>
-        <w:rPr>
-          <w:lang w:val="es-ES"/>
-        </w:rPr>
-        <w:t xml:space="preserve">2- Caño Hasta espesor 3,2 </w:t>
-      </w:r>
-      <w:r>
-        <w:rPr>
-          <w:lang w:val="es-ES"/>
-        </w:rPr>
-        <w:sym w:font="Wingdings" w:char="F0E0"/>
-      </w:r>
-      <w:r>
-        <w:rPr>
-          <w:lang w:val="es-ES"/>
-        </w:rPr>
-        <w:t xml:space="preserve">Corte Piedra </w:t>
-      </w:r>
-      <w:r>
-        <w:rPr>
-          <w:lang w:val="es-ES"/>
-        </w:rPr>
-        <w:sym w:font="Wingdings" w:char="F0E0"/>
-      </w:r>
-      <w:r>
-        <w:rPr>
-          <w:lang w:val="es-ES"/>
-        </w:rPr>
-        <w:t>Corte Recto</w:t>
-      </w:r>
-    </w:p>
-    <w:p>
-      <w:pPr>
-        <w:spacing w:line="360" w:lineRule="auto"/>
-        <w:rPr>
-          <w:lang w:val="es-ES"/>
-        </w:rPr>
-      </w:pPr>
-      <w:r>
-        <w:rPr>
-          <w:lang w:val="es-ES"/>
-        </w:rPr>
-        <w:tab/>
-      </w:r>
-      <w:r>
-        <w:rPr>
-          <w:lang w:val="es-ES"/>
-        </w:rPr>
-        <w:tab/>
-      </w:r>
-      <w:r>
-        <w:rPr>
-          <w:lang w:val="es-ES"/>
-        </w:rPr>
-        <w:tab/>
-      </w:r>
-      <w:r>
-        <w:rPr>
-          <w:lang w:val="es-ES"/>
-        </w:rPr>
-        <w:tab/>
-      </w:r>
-      <w:r>
-        <w:rPr>
-          <w:lang w:val="es-ES"/>
-        </w:rPr>
-        <w:t xml:space="preserve">Corte </w:t>
-      </w:r>
-      <w:r>
-        <w:rPr>
-          <w:lang w:val="es-ES"/>
-        </w:rPr>
-        <w:t xml:space="preserve">Sierra </w:t>
-      </w:r>
-      <w:r>
-        <w:rPr>
-          <w:lang w:val="es-ES"/>
-        </w:rPr>
-        <w:sym w:font="Wingdings" w:char="F0E0"/>
-      </w:r>
-      <w:r>
-        <w:rPr>
-          <w:lang w:val="es-ES"/>
-        </w:rPr>
-        <w:t>Corte en Ángulo</w:t>
-      </w:r>
-    </w:p>
-    <w:p>
-      <w:pPr>
-        <w:spacing w:line="360" w:lineRule="auto"/>
-        <w:rPr>
-          <w:lang w:val="es-ES"/>
-        </w:rPr>
-      </w:pPr>
-      <w:r>
-        <w:rPr>
-          <w:lang w:val="es-ES"/>
-        </w:rPr>
-        <w:t xml:space="preserve">3- Corte Plasma </w:t>
-      </w:r>
-      <w:r>
-        <w:rPr>
-          <w:lang w:val="es-ES"/>
-        </w:rPr>
-        <w:sym w:font="Wingdings" w:char="F0E0"/>
-      </w:r>
-      <w:r>
-        <w:rPr>
-          <w:lang w:val="es-ES"/>
-        </w:rPr>
-        <w:t xml:space="preserve"> diámetro y cantidad</w:t>
-      </w:r>
-    </w:p>
-    <w:p>
-      <w:pPr>
-        <w:spacing w:line="360" w:lineRule="auto"/>
-        <w:rPr>
-          <w:lang w:val="es-ES"/>
-        </w:rPr>
-      </w:pPr>
-      <w:r>
-        <w:rPr>
-          <w:lang w:val="es-ES"/>
-        </w:rPr>
-        <w:t xml:space="preserve">4- Agujereadora  1 </w:t>
-      </w:r>
-      <w:r>
-        <w:rPr>
-          <w:lang w:val="es-ES"/>
-        </w:rPr>
-        <w:sym w:font="Wingdings" w:char="F0E0"/>
-      </w:r>
-      <w:r>
-        <w:rPr>
-          <w:lang w:val="es-ES"/>
-        </w:rPr>
-        <w:t xml:space="preserve"> hasta 13mm</w:t>
-      </w:r>
-    </w:p>
-    <w:p>
-      <w:pPr>
-        <w:spacing w:line="360" w:lineRule="auto"/>
-        <w:rPr>
-          <w:lang w:val="es-ES"/>
-        </w:rPr>
-      </w:pPr>
-      <w:r>
-        <w:rPr>
-          <w:lang w:val="es-ES"/>
-        </w:rPr>
-        <w:t xml:space="preserve">5- Agujereadora 2 </w:t>
-      </w:r>
-      <w:r>
-        <w:rPr>
-          <w:lang w:val="es-ES"/>
-        </w:rPr>
-        <w:sym w:font="Wingdings" w:char="F0E0"/>
-      </w:r>
-      <w:r>
-        <w:rPr>
-          <w:lang w:val="es-ES"/>
-        </w:rPr>
-        <w:t xml:space="preserve"> desde 14mm hasta 42mm</w:t>
-      </w:r>
-    </w:p>
-    <w:p>
-      <w:pPr>
-        <w:spacing w:line="360" w:lineRule="auto"/>
-        <w:rPr>
-          <w:lang w:val="es-ES"/>
-        </w:rPr>
-      </w:pPr>
-      <w:r>
-        <w:rPr>
-          <w:lang w:val="es-ES"/>
-        </w:rPr>
-        <w:t xml:space="preserve">6- Punzonadora  1 </w:t>
-      </w:r>
-      <w:r>
-        <w:rPr>
-          <w:lang w:val="es-ES"/>
-        </w:rPr>
-        <w:sym w:font="Wingdings" w:char="F0E0"/>
-      </w:r>
-      <w:r>
-        <w:rPr>
-          <w:lang w:val="es-ES"/>
-        </w:rPr>
-        <w:t xml:space="preserve"> 6mm hasta 26mm (sólo planchuela)</w:t>
-      </w:r>
-    </w:p>
-    <w:p>
-      <w:pPr>
-        <w:spacing w:line="360" w:lineRule="auto"/>
-        <w:rPr>
-          <w:lang w:val="es-ES"/>
-        </w:rPr>
-      </w:pPr>
-      <w:r>
-        <w:rPr>
-          <w:lang w:val="es-ES"/>
-        </w:rPr>
-        <w:t xml:space="preserve">7- Punzonadora 2 </w:t>
-      </w:r>
-      <w:r>
-        <w:rPr>
-          <w:lang w:val="es-ES"/>
-        </w:rPr>
-        <w:sym w:font="Wingdings" w:char="F0E0"/>
-      </w:r>
-      <w:r>
-        <w:rPr>
-          <w:lang w:val="es-ES"/>
-        </w:rPr>
-        <w:t xml:space="preserve"> 34mm a 45mm (caños y planchuelas)</w:t>
-      </w:r>
-    </w:p>
-    <w:p>
-      <w:pPr>
-        <w:spacing w:line="360" w:lineRule="auto"/>
-        <w:rPr>
-          <w:lang w:val="es-ES"/>
-        </w:rPr>
-      </w:pPr>
-      <w:r>
-        <w:rPr>
-          <w:lang w:val="es-ES"/>
-        </w:rPr>
-        <w:t xml:space="preserve">8- Punzonadora 3 </w:t>
-      </w:r>
-      <w:r>
-        <w:rPr>
-          <w:lang w:val="es-ES"/>
-        </w:rPr>
-        <w:sym w:font="Wingdings" w:char="F0E0"/>
-      </w:r>
-      <w:r>
-        <w:rPr>
-          <w:lang w:val="es-ES"/>
-        </w:rPr>
-        <w:t xml:space="preserve"> 50mm a 60mm</w:t>
-      </w:r>
-    </w:p>
-    <w:p>
-      <w:pPr>
-        <w:spacing w:line="360" w:lineRule="auto"/>
-        <w:rPr>
-          <w:lang w:val="es-ES"/>
-        </w:rPr>
-      </w:pPr>
-      <w:r>
-        <w:rPr>
-          <w:lang w:val="es-ES"/>
-        </w:rPr>
-        <w:t xml:space="preserve">9- Prensa </w:t>
-      </w:r>
-      <w:r>
-        <w:rPr>
-          <w:lang w:val="es-ES"/>
-        </w:rPr>
-        <w:t xml:space="preserve">1 Fricción </w:t>
-      </w:r>
-      <w:r>
-        <w:rPr>
-          <w:lang w:val="es-ES"/>
-        </w:rPr>
-        <w:sym w:font="Wingdings" w:char="F0E0"/>
-      </w:r>
-      <w:r>
-        <w:rPr>
-          <w:lang w:val="es-ES"/>
-        </w:rPr>
-        <w:t xml:space="preserve"> estampados</w:t>
-      </w:r>
-    </w:p>
-    <w:p>
-      <w:pPr>
-        <w:spacing w:line="360" w:lineRule="auto"/>
-        <w:rPr>
-          <w:lang w:val="es-ES"/>
-        </w:rPr>
-      </w:pPr>
-      <w:r>
-        <w:rPr>
-          <w:lang w:val="es-ES"/>
-        </w:rPr>
-        <w:t xml:space="preserve">10- Prensa 2 Hidráulica </w:t>
-      </w:r>
-      <w:r>
-        <w:rPr>
-          <w:lang w:val="es-ES"/>
-        </w:rPr>
-        <w:sym w:font="Wingdings" w:char="F0E0"/>
-      </w:r>
-      <w:r>
-        <w:rPr>
-          <w:lang w:val="es-ES"/>
-        </w:rPr>
-        <w:t xml:space="preserve"> estampados</w:t>
-      </w:r>
-    </w:p>
-    <w:p>
-      <w:pPr>
-        <w:spacing w:line="360" w:lineRule="auto"/>
-        <w:rPr>
-          <w:lang w:val="es-ES"/>
-        </w:rPr>
-      </w:pPr>
-      <w:r>
-        <w:rPr>
-          <w:lang w:val="es-ES"/>
-        </w:rPr>
-        <w:t xml:space="preserve">11- Prensa 3 Hidráulica </w:t>
-      </w:r>
-      <w:r>
-        <w:rPr>
-          <w:lang w:val="es-ES"/>
-        </w:rPr>
-        <w:sym w:font="Wingdings" w:char="F0E0"/>
-      </w:r>
-      <w:r>
-        <w:rPr>
-          <w:lang w:val="es-ES"/>
-        </w:rPr>
-        <w:t xml:space="preserve"> plegados</w:t>
-      </w:r>
-    </w:p>
-    <w:p>
-      <w:pPr>
-        <w:spacing w:line="360" w:lineRule="auto"/>
-        <w:rPr>
-          <w:lang w:val="es-ES"/>
-        </w:rPr>
-      </w:pPr>
-      <w:r>
-        <w:rPr>
-          <w:lang w:val="es-ES"/>
-        </w:rPr>
-        <w:t>12- Estación de Marcado</w:t>
-      </w:r>
-    </w:p>
-    <w:p>
-      <w:pPr>
-        <w:spacing w:line="360" w:lineRule="auto"/>
-        <w:rPr>
-          <w:lang w:val="es-ES"/>
-        </w:rPr>
-      </w:pPr>
-      <w:r>
-        <w:rPr>
-          <w:lang w:val="es-ES"/>
-        </w:rPr>
-        <w:t xml:space="preserve">13- Torno 1 </w:t>
-      </w:r>
-      <w:r>
-        <w:rPr>
-          <w:lang w:val="es-ES"/>
-        </w:rPr>
-        <w:sym w:font="Wingdings" w:char="F0E0"/>
-      </w:r>
-      <w:r>
-        <w:rPr>
-          <w:lang w:val="es-ES"/>
-        </w:rPr>
-        <w:t xml:space="preserve"> 10mm a 70mm</w:t>
-      </w:r>
-    </w:p>
-    <w:p>
-      <w:pPr>
-        <w:spacing w:line="360" w:lineRule="auto"/>
-        <w:rPr>
-          <w:lang w:val="es-ES"/>
-        </w:rPr>
-      </w:pPr>
-      <w:r>
-        <w:rPr>
-          <w:lang w:val="es-ES"/>
-        </w:rPr>
-        <w:t xml:space="preserve">14- Torno 2 </w:t>
-      </w:r>
-      <w:r>
-        <w:rPr>
-          <w:lang w:val="es-ES"/>
-        </w:rPr>
-        <w:sym w:font="Wingdings" w:char="F0E0"/>
-      </w:r>
-      <w:r>
-        <w:rPr>
-          <w:lang w:val="es-ES"/>
-        </w:rPr>
-        <w:t xml:space="preserve"> 10mm a 200mm</w:t>
-      </w:r>
-    </w:p>
-    <w:p>
-      <w:pPr>
-        <w:spacing w:line="360" w:lineRule="auto"/>
-        <w:rPr>
-          <w:lang w:val="es-ES"/>
-        </w:rPr>
-      </w:pPr>
-      <w:r>
-        <w:rPr>
-          <w:lang w:val="es-ES"/>
-        </w:rPr>
-        <w:t xml:space="preserve">15- Guillotina </w:t>
-      </w:r>
-      <w:r>
-        <w:rPr>
-          <w:lang w:val="es-ES"/>
-        </w:rPr>
-        <w:sym w:font="Wingdings" w:char="F0E0"/>
-      </w:r>
-      <w:r>
-        <w:rPr>
-          <w:lang w:val="es-ES"/>
-        </w:rPr>
-        <w:t xml:space="preserve"> planchuelas 1/8” a 1/2”. (Corte recto en mm)</w:t>
-      </w:r>
-    </w:p>
-    <w:p>
-      <w:pPr>
-        <w:spacing w:line="360" w:lineRule="auto"/>
-        <w:rPr>
-          <w:lang w:val="es-ES"/>
-        </w:rPr>
-      </w:pPr>
-      <w:r>
-        <w:rPr>
-          <w:lang w:val="es-ES"/>
-        </w:rPr>
-        <w:t xml:space="preserve">16- Balancín </w:t>
-      </w:r>
-      <w:r>
-        <w:rPr>
-          <w:lang w:val="es-ES"/>
-        </w:rPr>
-        <w:sym w:font="Wingdings" w:char="F0E0"/>
-      </w:r>
-      <w:r>
-        <w:rPr>
-          <w:lang w:val="es-ES"/>
-        </w:rPr>
-        <w:t xml:space="preserve"> Planchuelas 1/8” a 1/2". (Corte redondo en mm)</w:t>
-      </w:r>
-    </w:p>
-    <w:p>
-      <w:pPr>
-        <w:spacing w:line="360" w:lineRule="auto"/>
-        <w:rPr>
-          <w:lang w:val="pt-BR"/>
-        </w:rPr>
-      </w:pPr>
-      <w:r>
-        <w:rPr>
-          <w:lang w:val="pt-BR"/>
-        </w:rPr>
         <w:lastRenderedPageBreak/>
-        <w:t xml:space="preserve">17- Balancín 2 </w:t>
-      </w:r>
-      <w:r>
-        <w:rPr>
-          <w:lang w:val="es-ES"/>
-        </w:rPr>
-        <w:sym w:font="Wingdings" w:char="F0E0"/>
-      </w:r>
-      <w:r>
-        <w:rPr>
-          <w:lang w:val="pt-BR"/>
-        </w:rPr>
-        <w:t xml:space="preserve"> Corte recto</w:t>
-      </w:r>
-    </w:p>
-    <w:p>
-      <w:pPr>
-        <w:spacing w:line="360" w:lineRule="auto"/>
-        <w:rPr>
-          <w:lang w:val="pt-BR"/>
-        </w:rPr>
-      </w:pPr>
-      <w:r>
-        <w:rPr>
-          <w:lang w:val="pt-BR"/>
-        </w:rPr>
-        <w:t>18- Soldadura 1</w:t>
-      </w:r>
-    </w:p>
-    <w:p>
-      <w:pPr>
-        <w:spacing w:line="360" w:lineRule="auto"/>
-        <w:rPr>
-          <w:lang w:val="pt-BR"/>
-        </w:rPr>
-      </w:pPr>
-      <w:r>
-        <w:rPr>
-          <w:lang w:val="pt-BR"/>
-        </w:rPr>
-        <w:t>19- Soldadura 2</w:t>
-      </w:r>
-    </w:p>
-    <w:p>
-      <w:pPr>
-        <w:spacing w:line="360" w:lineRule="auto"/>
-        <w:rPr>
-          <w:lang w:val="es-ES"/>
-        </w:rPr>
-      </w:pPr>
-      <w:r>
-        <w:rPr>
-          <w:lang w:val="es-ES"/>
-        </w:rPr>
-        <w:t>20- Soldadura 3</w:t>
-      </w:r>
-    </w:p>
-    <w:p>
-      <w:pPr>
-        <w:spacing w:line="360" w:lineRule="auto"/>
-        <w:rPr>
-          <w:lang w:val="es-ES"/>
-        </w:rPr>
-      </w:pPr>
-      <w:r>
-        <w:rPr>
-          <w:lang w:val="es-ES"/>
-        </w:rPr>
-        <w:t>21- Soldadura 4</w:t>
-      </w:r>
-    </w:p>
-    <w:p>
-      <w:pPr>
-        <w:spacing w:line="360" w:lineRule="auto"/>
-        <w:rPr>
-          <w:lang w:val="es-ES"/>
-        </w:rPr>
-      </w:pPr>
-    </w:p>
-    <w:p>
-      <w:pPr>
-        <w:spacing w:line="360" w:lineRule="auto"/>
-        <w:rPr>
-          <w:lang w:val="es-ES"/>
-        </w:rPr>
-      </w:pPr>
-      <w:r>
-        <w:rPr>
-          <w:noProof/>
-          <w:lang w:eastAsia="es-AR"/>
-        </w:rPr>
         <w:drawing>
           <wp:anchor distT="0" distB="0" distL="114300" distR="114300" simplePos="0" relativeHeight="251666432" behindDoc="1" locked="0" layoutInCell="1" allowOverlap="1" wp14:anchorId="32B0F88A" wp14:editId="4A3B9003">
             <wp:simplePos x="0" y="0"/>
@@ -7046,11 +6424,11 @@
           <w:numId w:val="13"/>
         </w:numPr>
       </w:pPr>
-      <w:bookmarkStart w:id="8" w:name="_Toc75936643"/>
+      <w:bookmarkStart w:id="7" w:name="_Toc75936643"/>
       <w:r>
         <w:t>Definiciones y abreviaturas.</w:t>
       </w:r>
-      <w:bookmarkEnd w:id="8"/>
+      <w:bookmarkEnd w:id="7"/>
     </w:p>
     <w:p/>
     <w:p>
@@ -7172,7 +6550,7 @@
       <w:pPr>
         <w:pStyle w:val="Ttulo1"/>
       </w:pPr>
-      <w:bookmarkStart w:id="9" w:name="_Toc75936644"/>
+      <w:bookmarkStart w:id="8" w:name="_Toc75936644"/>
       <w:r>
         <w:lastRenderedPageBreak/>
         <w:t>4. Desarrollo</w:t>
@@ -7183,7 +6561,7 @@
       <w:r>
         <w:t>.</w:t>
       </w:r>
-      <w:bookmarkEnd w:id="9"/>
+      <w:bookmarkEnd w:id="8"/>
     </w:p>
     <w:p>
       <w:pPr>
@@ -7207,6 +6585,35 @@
       </w:pPr>
       <w:r>
         <w:t>Tener una buena gestión del depósito es indispensable para ahorrar tiempo y optimizar recursos.</w:t>
+      </w:r>
+    </w:p>
+    <w:p>
+      <w:pPr>
+        <w:spacing w:line="360" w:lineRule="auto"/>
+      </w:pPr>
+      <w:r>
+        <w:t>Los procesos que se le realizan a las p</w:t>
+      </w:r>
+      <w:r>
+        <w:t>iezas son: limpieza, corte</w:t>
+      </w:r>
+      <w:r>
+        <w:t xml:space="preserve"> sierra y corte en amoladora</w:t>
+      </w:r>
+      <w:r>
+        <w:t>, amolado, oxicorte,</w:t>
+      </w:r>
+      <w:r>
+        <w:t xml:space="preserve"> soldadura</w:t>
+      </w:r>
+      <w:r>
+        <w:t xml:space="preserve"> y t</w:t>
+      </w:r>
+      <w:r>
+        <w:t>er</w:t>
+      </w:r>
+      <w:r>
+        <w:t>minación (Disco flap o cepillo).</w:t>
       </w:r>
     </w:p>
     <w:p>
@@ -7220,11 +6627,11 @@
         <w:spacing w:line="360" w:lineRule="auto"/>
         <w:jc w:val="both"/>
       </w:pPr>
-      <w:bookmarkStart w:id="10" w:name="_Toc75936645"/>
+      <w:bookmarkStart w:id="9" w:name="_Toc75936645"/>
       <w:r>
         <w:t>I. Especificaciones de usuario.</w:t>
       </w:r>
-      <w:bookmarkEnd w:id="10"/>
+      <w:bookmarkEnd w:id="9"/>
     </w:p>
     <w:p>
       <w:pPr>
@@ -7253,7 +6660,16 @@
         <w:t xml:space="preserve"> Grupo, Puesto, </w:t>
       </w:r>
       <w:r>
-        <w:t>Despacho, Capacho.</w:t>
+        <w:t>Despacho</w:t>
+      </w:r>
+      <w:r>
+        <w:t xml:space="preserve">, HojasBarras, </w:t>
+      </w:r>
+      <w:r>
+        <w:t xml:space="preserve">Depósito, </w:t>
+      </w:r>
+      <w:r>
+        <w:t xml:space="preserve">Procesos, </w:t>
       </w:r>
     </w:p>
     <w:p>
@@ -7266,22 +6682,13 @@
         <w:spacing w:line="360" w:lineRule="auto"/>
       </w:pPr>
       <w:r>
-        <w:t>Las piezas poseen una determinada estructura. Cuentan con un código interno, código del cliente, descripción, despacho, forma, material, nominal, espesor, materia prima, peso, grupo, largo/superficie, puesto de trabajo.</w:t>
-      </w:r>
-      <w:r>
-        <w:t xml:space="preserve"> A su ve</w:t>
-      </w:r>
-      <w:r>
-        <w:t xml:space="preserve">z, poseen subclases: Chapa, </w:t>
-      </w:r>
-      <w:r>
-        <w:t>Cañ</w:t>
-      </w:r>
-      <w:r>
-        <w:t>o</w:t>
-      </w:r>
-      <w:r>
-        <w:t>, Mecanizado y Planchuela.</w:t>
+        <w:t>Las piezas poseen una determinada estructura. Cuentan con un código interno, código del cliente,</w:t>
+      </w:r>
+      <w:r>
+        <w:t xml:space="preserve"> plano,</w:t>
+      </w:r>
+      <w:r>
+        <w:t xml:space="preserve"> descripción, despacho, forma, material, nominal, espesor, materia prima, peso, grupo, largo/superficie, puesto de trabajo.</w:t>
       </w:r>
     </w:p>
     <w:p>
@@ -7307,7 +6714,10 @@
         <w:spacing w:line="360" w:lineRule="auto"/>
       </w:pPr>
       <w:r>
-        <w:t>Los Grupos existentes son: conjunto final, subconjunto, caños, plegados, producción, mecanizado, perfiles, materiales, insumos.</w:t>
+        <w:t>HojasBarras</w:t>
+      </w:r>
+      <w:r>
+        <w:t xml:space="preserve"> es la Materia Prima con el largo y ancho específico como la envía el proveedor. Es decir, la presentación.</w:t>
       </w:r>
     </w:p>
     <w:p>
@@ -7320,7 +6730,7 @@
         <w:spacing w:line="360" w:lineRule="auto"/>
       </w:pPr>
       <w:r>
-        <w:t>Los Puestos son según la maquinaria descripta en el apartado anterior.</w:t>
+        <w:t>El Despacho, es donde debe ir la pieza luego de determinado proceso: puede ser el depósito general, un sector específico, o el cliente.</w:t>
       </w:r>
     </w:p>
     <w:p>
@@ -7333,49 +6743,101 @@
         <w:spacing w:line="360" w:lineRule="auto"/>
       </w:pPr>
       <w:r>
-        <w:t xml:space="preserve">El </w:t>
-      </w:r>
-      <w:r>
-        <w:t>Capacho</w:t>
-      </w:r>
-      <w:r>
-        <w:t xml:space="preserve"> </w:t>
-      </w:r>
-      <w:r>
-        <w:t>es un contenedor de piezas.</w:t>
+        <w:t>El Depósito puede ser general o según el Puesto.</w:t>
       </w:r>
     </w:p>
     <w:p>
       <w:pPr>
+        <w:pStyle w:val="Prrafodelista"/>
+        <w:numPr>
+          <w:ilvl w:val="0"/>
+          <w:numId w:val="15"/>
+        </w:numPr>
         <w:spacing w:line="360" w:lineRule="auto"/>
       </w:pPr>
+      <w:r>
+        <w:t>Los Procesos son los descriptos en el apartado anterior.</w:t>
+      </w:r>
+      <w:r>
+        <w:tab/>
+      </w:r>
     </w:p>
     <w:p>
       <w:pPr>
-        <w:pStyle w:val="Ttulo2"/>
-      </w:pPr>
-      <w:bookmarkStart w:id="11" w:name="_Toc75936646"/>
-      <w:r>
-        <w:t>II</w:t>
-      </w:r>
-      <w:r>
-        <w:t>. Requerimientos de usuario.</w:t>
-      </w:r>
-      <w:bookmarkEnd w:id="11"/>
+        <w:pStyle w:val="Prrafodelista"/>
+        <w:numPr>
+          <w:ilvl w:val="0"/>
+          <w:numId w:val="15"/>
+        </w:numPr>
+        <w:spacing w:line="360" w:lineRule="auto"/>
+      </w:pPr>
+      <w:r>
+        <w:t>Los Grupos existentes son: conjunto final, subconjunto, caños, plegados, producción, mecanizado, perfiles, materiales, insumos.</w:t>
+      </w:r>
     </w:p>
     <w:p>
       <w:pPr>
+        <w:pStyle w:val="Prrafodelista"/>
+        <w:numPr>
+          <w:ilvl w:val="0"/>
+          <w:numId w:val="15"/>
+        </w:numPr>
         <w:spacing w:line="360" w:lineRule="auto"/>
       </w:pPr>
       <w:r>
+        <w:t>Los Puestos son</w:t>
+      </w:r>
+      <w:r>
+        <w:t>: tolvas, sierra, sinfín, horquilla, casilla</w:t>
+      </w:r>
+      <w:r>
+        <w:t>.</w:t>
+      </w:r>
+    </w:p>
+    <w:p>
+      <w:pPr>
+        <w:pStyle w:val="Prrafodelista"/>
+        <w:numPr>
+          <w:ilvl w:val="0"/>
+          <w:numId w:val="15"/>
+        </w:numPr>
+        <w:spacing w:line="360" w:lineRule="auto"/>
+      </w:pPr>
+      <w:r>
+        <w:lastRenderedPageBreak/>
+        <w:t>Usuario: Operario</w:t>
+      </w:r>
+      <w:r>
+        <w:t xml:space="preserve"> y Admin.</w:t>
+      </w:r>
+    </w:p>
+    <w:p>
+      <w:pPr>
+        <w:spacing w:line="360" w:lineRule="auto"/>
+      </w:pPr>
+    </w:p>
+    <w:p>
+      <w:pPr>
+        <w:pStyle w:val="Ttulo2"/>
+      </w:pPr>
+      <w:bookmarkStart w:id="10" w:name="_Toc75936646"/>
+      <w:r>
+        <w:t>II</w:t>
+      </w:r>
+      <w:r>
+        <w:t>. Requerimientos de usuario.</w:t>
+      </w:r>
+      <w:bookmarkEnd w:id="10"/>
+    </w:p>
+    <w:p>
+      <w:pPr>
+        <w:spacing w:line="360" w:lineRule="auto"/>
+      </w:pPr>
+      <w:r>
         <w:t>A continuación, se detallarán los objetivos que deberán ser alcanzados por el Sistema</w:t>
       </w:r>
       <w:r>
-        <w:t xml:space="preserve"> según solicita el usuario. Los usuarios especificados son: Administrador (persona </w:t>
-      </w:r>
-      <w:r>
-        <w:lastRenderedPageBreak/>
-        <w:t>encargada de cargar los datos en la base), Operario (persona encargada del proceso de las piezas en planta).</w:t>
+        <w:t xml:space="preserve"> según solicita el usuario. Los usuarios especificados son: Administrador (persona encargada de cargar los datos en la base), Operario (persona encargada del proceso de las piezas en planta).</w:t>
       </w:r>
     </w:p>
     <w:p>
@@ -7396,7 +6858,10 @@
         <w:spacing w:line="360" w:lineRule="auto"/>
       </w:pPr>
       <w:r>
-        <w:t>Cargar los datos y especificaciones de las diferentes clases.</w:t>
+        <w:t>ABM</w:t>
+      </w:r>
+      <w:r>
+        <w:t xml:space="preserve"> de las diferentes clases.</w:t>
       </w:r>
     </w:p>
     <w:p>
@@ -7487,6 +6952,109 @@
       <w:r>
         <w:t>Registrar el ingreso o egreso de una pieza en el Almacén correspondiente.</w:t>
       </w:r>
+    </w:p>
+    <w:p>
+      <w:pPr>
+        <w:pStyle w:val="Prrafodelista"/>
+        <w:numPr>
+          <w:ilvl w:val="0"/>
+          <w:numId w:val="18"/>
+        </w:numPr>
+      </w:pPr>
+      <w:r>
+        <w:t>Las ordenes de trabajo (OT) deben incluir proceso y puesto.</w:t>
+      </w:r>
+    </w:p>
+    <w:p>
+      <w:pPr>
+        <w:pStyle w:val="Prrafodelista"/>
+        <w:numPr>
+          <w:ilvl w:val="0"/>
+          <w:numId w:val="18"/>
+        </w:numPr>
+      </w:pPr>
+      <w:r>
+        <w:t xml:space="preserve">Según el Proceso, la OT deberá contar con una descripción. Ejemplo: Soldadura – especificaciones: s/pieza (las </w:t>
+      </w:r>
+      <w:r>
+        <w:t xml:space="preserve">especificaciones </w:t>
+      </w:r>
+      <w:r>
+        <w:t>se deben incluir en la estructura, abriendo un pdf con las mismas.)</w:t>
+      </w:r>
+    </w:p>
+    <w:p>
+      <w:r>
+        <w:t>Ruta código QR operario:</w:t>
+      </w:r>
+    </w:p>
+    <w:p>
+      <w:pPr>
+        <w:pStyle w:val="Prrafodelista"/>
+        <w:numPr>
+          <w:ilvl w:val="0"/>
+          <w:numId w:val="19"/>
+        </w:numPr>
+      </w:pPr>
+      <w:r>
+        <w:t xml:space="preserve">Escaneo OT </w:t>
+      </w:r>
+      <w:r>
+        <w:sym w:font="Wingdings" w:char="F0E0"/>
+      </w:r>
+      <w:r>
+        <w:t xml:space="preserve"> listado de procesos.</w:t>
+      </w:r>
+    </w:p>
+    <w:p>
+      <w:pPr>
+        <w:pStyle w:val="Prrafodelista"/>
+        <w:numPr>
+          <w:ilvl w:val="0"/>
+          <w:numId w:val="19"/>
+        </w:numPr>
+      </w:pPr>
+      <w:r>
+        <w:t>¿Qué proceso voy a hacer? Elegir.</w:t>
+      </w:r>
+    </w:p>
+    <w:p>
+      <w:pPr>
+        <w:pStyle w:val="Prrafodelista"/>
+        <w:numPr>
+          <w:ilvl w:val="0"/>
+          <w:numId w:val="19"/>
+        </w:numPr>
+      </w:pPr>
+      <w:r>
+        <w:t>Escanear el puesto de trabajo. Ej: tolvas.</w:t>
+      </w:r>
+    </w:p>
+    <w:p>
+      <w:pPr>
+        <w:pStyle w:val="Prrafodelista"/>
+        <w:numPr>
+          <w:ilvl w:val="0"/>
+          <w:numId w:val="19"/>
+        </w:numPr>
+      </w:pPr>
+      <w:r>
+        <w:t>Activación tiempo.</w:t>
+      </w:r>
+    </w:p>
+    <w:p>
+      <w:pPr>
+        <w:pStyle w:val="Prrafodelista"/>
+        <w:numPr>
+          <w:ilvl w:val="0"/>
+          <w:numId w:val="19"/>
+        </w:numPr>
+      </w:pPr>
+      <w:r>
+        <w:t>Escanear depósito una vez terminado el proceso para detener el tiempo.</w:t>
+      </w:r>
+      <w:bookmarkStart w:id="11" w:name="_GoBack"/>
+      <w:bookmarkEnd w:id="11"/>
     </w:p>
     <w:p/>
     <w:p>
@@ -7793,7 +7361,7 @@
         <w:color w:val="5B9BD5" w:themeColor="accent1"/>
         <w:lang w:val="es-ES"/>
       </w:rPr>
-      <w:t>11</w:t>
+      <w:t>10</w:t>
     </w:r>
     <w:r>
       <w:rPr>
@@ -8899,6 +8467,92 @@
     </w:lvl>
   </w:abstractNum>
   <w:abstractNum w:abstractNumId="10" w15:restartNumberingAfterBreak="0">
+    <w:nsid w:val="428C28C2"/>
+    <w:multiLevelType w:val="hybridMultilevel"/>
+    <w:tmpl w:val="CD501370"/>
+    <w:lvl w:ilvl="0" w:tplc="2C0A000F">
+      <w:start w:val="1"/>
+      <w:numFmt w:val="decimal"/>
+      <w:lvlText w:val="%1."/>
+      <w:lvlJc w:val="left"/>
+      <w:pPr>
+        <w:ind w:left="720" w:hanging="360"/>
+      </w:pPr>
+    </w:lvl>
+    <w:lvl w:ilvl="1" w:tplc="2C0A0019" w:tentative="1">
+      <w:start w:val="1"/>
+      <w:numFmt w:val="lowerLetter"/>
+      <w:lvlText w:val="%2."/>
+      <w:lvlJc w:val="left"/>
+      <w:pPr>
+        <w:ind w:left="1440" w:hanging="360"/>
+      </w:pPr>
+    </w:lvl>
+    <w:lvl w:ilvl="2" w:tplc="2C0A001B" w:tentative="1">
+      <w:start w:val="1"/>
+      <w:numFmt w:val="lowerRoman"/>
+      <w:lvlText w:val="%3."/>
+      <w:lvlJc w:val="right"/>
+      <w:pPr>
+        <w:ind w:left="2160" w:hanging="180"/>
+      </w:pPr>
+    </w:lvl>
+    <w:lvl w:ilvl="3" w:tplc="2C0A000F" w:tentative="1">
+      <w:start w:val="1"/>
+      <w:numFmt w:val="decimal"/>
+      <w:lvlText w:val="%4."/>
+      <w:lvlJc w:val="left"/>
+      <w:pPr>
+        <w:ind w:left="2880" w:hanging="360"/>
+      </w:pPr>
+    </w:lvl>
+    <w:lvl w:ilvl="4" w:tplc="2C0A0019" w:tentative="1">
+      <w:start w:val="1"/>
+      <w:numFmt w:val="lowerLetter"/>
+      <w:lvlText w:val="%5."/>
+      <w:lvlJc w:val="left"/>
+      <w:pPr>
+        <w:ind w:left="3600" w:hanging="360"/>
+      </w:pPr>
+    </w:lvl>
+    <w:lvl w:ilvl="5" w:tplc="2C0A001B" w:tentative="1">
+      <w:start w:val="1"/>
+      <w:numFmt w:val="lowerRoman"/>
+      <w:lvlText w:val="%6."/>
+      <w:lvlJc w:val="right"/>
+      <w:pPr>
+        <w:ind w:left="4320" w:hanging="180"/>
+      </w:pPr>
+    </w:lvl>
+    <w:lvl w:ilvl="6" w:tplc="2C0A000F" w:tentative="1">
+      <w:start w:val="1"/>
+      <w:numFmt w:val="decimal"/>
+      <w:lvlText w:val="%7."/>
+      <w:lvlJc w:val="left"/>
+      <w:pPr>
+        <w:ind w:left="5040" w:hanging="360"/>
+      </w:pPr>
+    </w:lvl>
+    <w:lvl w:ilvl="7" w:tplc="2C0A0019" w:tentative="1">
+      <w:start w:val="1"/>
+      <w:numFmt w:val="lowerLetter"/>
+      <w:lvlText w:val="%8."/>
+      <w:lvlJc w:val="left"/>
+      <w:pPr>
+        <w:ind w:left="5760" w:hanging="360"/>
+      </w:pPr>
+    </w:lvl>
+    <w:lvl w:ilvl="8" w:tplc="2C0A001B" w:tentative="1">
+      <w:start w:val="1"/>
+      <w:numFmt w:val="lowerRoman"/>
+      <w:lvlText w:val="%9."/>
+      <w:lvlJc w:val="right"/>
+      <w:pPr>
+        <w:ind w:left="6480" w:hanging="180"/>
+      </w:pPr>
+    </w:lvl>
+  </w:abstractNum>
+  <w:abstractNum w:abstractNumId="11" w15:restartNumberingAfterBreak="0">
     <w:nsid w:val="45C963F6"/>
     <w:multiLevelType w:val="hybridMultilevel"/>
     <w:tmpl w:val="26806AB8"/>
@@ -9011,7 +8665,7 @@
       </w:rPr>
     </w:lvl>
   </w:abstractNum>
-  <w:abstractNum w:abstractNumId="11" w15:restartNumberingAfterBreak="0">
+  <w:abstractNum w:abstractNumId="12" w15:restartNumberingAfterBreak="0">
     <w:nsid w:val="4BED75BE"/>
     <w:multiLevelType w:val="hybridMultilevel"/>
     <w:tmpl w:val="E800D43C"/>
@@ -9100,7 +8754,7 @@
       </w:pPr>
     </w:lvl>
   </w:abstractNum>
-  <w:abstractNum w:abstractNumId="12" w15:restartNumberingAfterBreak="0">
+  <w:abstractNum w:abstractNumId="13" w15:restartNumberingAfterBreak="0">
     <w:nsid w:val="528B7745"/>
     <w:multiLevelType w:val="hybridMultilevel"/>
     <w:tmpl w:val="9112F0B4"/>
@@ -9189,7 +8843,7 @@
       </w:pPr>
     </w:lvl>
   </w:abstractNum>
-  <w:abstractNum w:abstractNumId="13" w15:restartNumberingAfterBreak="0">
+  <w:abstractNum w:abstractNumId="14" w15:restartNumberingAfterBreak="0">
     <w:nsid w:val="53DB4566"/>
     <w:multiLevelType w:val="hybridMultilevel"/>
     <w:tmpl w:val="05864526"/>
@@ -9302,7 +8956,7 @@
       </w:rPr>
     </w:lvl>
   </w:abstractNum>
-  <w:abstractNum w:abstractNumId="14" w15:restartNumberingAfterBreak="0">
+  <w:abstractNum w:abstractNumId="15" w15:restartNumberingAfterBreak="0">
     <w:nsid w:val="5A4C6549"/>
     <w:multiLevelType w:val="hybridMultilevel"/>
     <w:tmpl w:val="8606271A"/>
@@ -9391,7 +9045,7 @@
       </w:pPr>
     </w:lvl>
   </w:abstractNum>
-  <w:abstractNum w:abstractNumId="15" w15:restartNumberingAfterBreak="0">
+  <w:abstractNum w:abstractNumId="16" w15:restartNumberingAfterBreak="0">
     <w:nsid w:val="6E03274F"/>
     <w:multiLevelType w:val="hybridMultilevel"/>
     <w:tmpl w:val="6DA61658"/>
@@ -9480,7 +9134,7 @@
       </w:pPr>
     </w:lvl>
   </w:abstractNum>
-  <w:abstractNum w:abstractNumId="16" w15:restartNumberingAfterBreak="0">
+  <w:abstractNum w:abstractNumId="17" w15:restartNumberingAfterBreak="0">
     <w:nsid w:val="78C858AA"/>
     <w:multiLevelType w:val="hybridMultilevel"/>
     <w:tmpl w:val="BE8A4652"/>
@@ -9569,7 +9223,7 @@
       </w:pPr>
     </w:lvl>
   </w:abstractNum>
-  <w:abstractNum w:abstractNumId="17" w15:restartNumberingAfterBreak="0">
+  <w:abstractNum w:abstractNumId="18" w15:restartNumberingAfterBreak="0">
     <w:nsid w:val="7AA965FA"/>
     <w:multiLevelType w:val="hybridMultilevel"/>
     <w:tmpl w:val="D766F362"/>
@@ -9683,16 +9337,16 @@
     </w:lvl>
   </w:abstractNum>
   <w:num w:numId="1">
-    <w:abstractNumId w:val="15"/>
+    <w:abstractNumId w:val="16"/>
   </w:num>
   <w:num w:numId="2">
     <w:abstractNumId w:val="9"/>
   </w:num>
   <w:num w:numId="3">
-    <w:abstractNumId w:val="11"/>
+    <w:abstractNumId w:val="12"/>
   </w:num>
   <w:num w:numId="4">
-    <w:abstractNumId w:val="16"/>
+    <w:abstractNumId w:val="17"/>
   </w:num>
   <w:num w:numId="5">
     <w:abstractNumId w:val="6"/>
@@ -9707,10 +9361,10 @@
     <w:abstractNumId w:val="0"/>
   </w:num>
   <w:num w:numId="9">
-    <w:abstractNumId w:val="12"/>
+    <w:abstractNumId w:val="13"/>
   </w:num>
   <w:num w:numId="10">
-    <w:abstractNumId w:val="14"/>
+    <w:abstractNumId w:val="15"/>
   </w:num>
   <w:num w:numId="11">
     <w:abstractNumId w:val="8"/>
@@ -9722,19 +9376,22 @@
     <w:abstractNumId w:val="3"/>
   </w:num>
   <w:num w:numId="14">
-    <w:abstractNumId w:val="13"/>
+    <w:abstractNumId w:val="14"/>
   </w:num>
   <w:num w:numId="15">
-    <w:abstractNumId w:val="17"/>
+    <w:abstractNumId w:val="18"/>
   </w:num>
   <w:num w:numId="16">
-    <w:abstractNumId w:val="10"/>
+    <w:abstractNumId w:val="11"/>
   </w:num>
   <w:num w:numId="17">
     <w:abstractNumId w:val="4"/>
   </w:num>
   <w:num w:numId="18">
     <w:abstractNumId w:val="7"/>
+  </w:num>
+  <w:num w:numId="19">
+    <w:abstractNumId w:val="10"/>
   </w:num>
 </w:numbering>
 </file>
@@ -10777,7 +10434,7 @@
 </file>
 
 <file path=customXml/itemProps2.xml><?xml version="1.0" encoding="utf-8"?>
-<ds:datastoreItem xmlns:ds="http://schemas.openxmlformats.org/officeDocument/2006/customXml" ds:itemID="{E52DAED6-0762-49D3-8208-D6F213AA183D}">
+<ds:datastoreItem xmlns:ds="http://schemas.openxmlformats.org/officeDocument/2006/customXml" ds:itemID="{5DC04D71-7799-4D05-B7CB-9D41C110EF69}">
   <ds:schemaRefs>
     <ds:schemaRef ds:uri="http://schemas.openxmlformats.org/officeDocument/2006/bibliography"/>
   </ds:schemaRefs>

</xml_diff>